<commit_message>
Oppdatert gruppekontrakt - ikke ferdig
</commit_message>
<xml_diff>
--- a/Prosjekt/mal_gruppekontrakt.docx
+++ b/Prosjekt/mal_gruppekontrakt.docx
@@ -2535,8 +2535,6 @@
           <w:lang w:val="nb-NO"/>
         </w:rPr>
       </w:pPr>
-      <w:bookmarkStart w:id="0" w:name="_GoBack"/>
-      <w:bookmarkEnd w:id="0"/>
     </w:p>
     <w:p>
       <w:pPr>
@@ -3198,13 +3196,7 @@
         <w:rPr>
           <w:lang w:val="nb-NO"/>
         </w:rPr>
-        <w:t xml:space="preserve">ds </w:t>
-      </w:r>
-      <w:r>
-        <w:rPr>
-          <w:lang w:val="nb-NO"/>
-        </w:rPr>
-        <w:t>m</w:t>
+        <w:t>ds m</w:t>
       </w:r>
       <w:r>
         <w:rPr>
@@ -4128,217 +4120,211 @@
         <w:rPr>
           <w:lang w:val="nb-NO"/>
         </w:rPr>
+        <w:t xml:space="preserve">r </w:t>
+      </w:r>
+      <w:r>
+        <w:rPr>
+          <w:spacing w:val="1"/>
+          <w:lang w:val="nb-NO"/>
+        </w:rPr>
+        <w:t>o</w:t>
+      </w:r>
+      <w:r>
+        <w:rPr>
+          <w:lang w:val="nb-NO"/>
+        </w:rPr>
+        <w:t>g</w:t>
+      </w:r>
+      <w:r>
+        <w:rPr>
+          <w:spacing w:val="-3"/>
+          <w:lang w:val="nb-NO"/>
+        </w:rPr>
+        <w:t xml:space="preserve"> </w:t>
+      </w:r>
+      <w:r>
+        <w:rPr>
+          <w:spacing w:val="-1"/>
+          <w:lang w:val="nb-NO"/>
+        </w:rPr>
         <w:t>r</w:t>
       </w:r>
       <w:r>
         <w:rPr>
           <w:lang w:val="nb-NO"/>
         </w:rPr>
-        <w:t xml:space="preserve"> </w:t>
-      </w:r>
-      <w:r>
-        <w:rPr>
-          <w:spacing w:val="1"/>
-          <w:lang w:val="nb-NO"/>
-        </w:rPr>
-        <w:t>o</w:t>
-      </w:r>
-      <w:r>
-        <w:rPr>
+        <w:t>oll</w:t>
+      </w:r>
+      <w:r>
+        <w:rPr>
+          <w:spacing w:val="-1"/>
+          <w:lang w:val="nb-NO"/>
+        </w:rPr>
+        <w:t>e</w:t>
+      </w:r>
+      <w:r>
+        <w:rPr>
+          <w:lang w:val="nb-NO"/>
+        </w:rPr>
+        <w:t>d</w:t>
+      </w:r>
+      <w:r>
+        <w:rPr>
+          <w:spacing w:val="-1"/>
+          <w:lang w:val="nb-NO"/>
+        </w:rPr>
+        <w:t>e</w:t>
+      </w:r>
+      <w:r>
+        <w:rPr>
+          <w:lang w:val="nb-NO"/>
+        </w:rPr>
+        <w:t>li</w:t>
+      </w:r>
+      <w:r>
+        <w:rPr>
+          <w:spacing w:val="2"/>
+          <w:lang w:val="nb-NO"/>
+        </w:rPr>
+        <w:t>n</w:t>
+      </w:r>
+      <w:r>
+        <w:rPr>
+          <w:spacing w:val="-3"/>
           <w:lang w:val="nb-NO"/>
         </w:rPr>
         <w:t>g</w:t>
       </w:r>
       <w:r>
         <w:rPr>
-          <w:spacing w:val="-3"/>
-          <w:lang w:val="nb-NO"/>
-        </w:rPr>
-        <w:t xml:space="preserve"> </w:t>
-      </w:r>
-      <w:r>
-        <w:rPr>
-          <w:spacing w:val="-1"/>
+          <w:lang w:val="nb-NO"/>
+        </w:rPr>
+        <w:t xml:space="preserve">, se </w:t>
+      </w:r>
+      <w:proofErr w:type="spellStart"/>
+      <w:r>
+        <w:rPr>
+          <w:spacing w:val="-2"/>
+          <w:lang w:val="nb-NO"/>
+        </w:rPr>
+        <w:t>w</w:t>
+      </w:r>
+      <w:r>
+        <w:rPr>
+          <w:lang w:val="nb-NO"/>
+        </w:rPr>
+        <w:t>hi</w:t>
+      </w:r>
+      <w:r>
+        <w:rPr>
+          <w:spacing w:val="3"/>
+          <w:lang w:val="nb-NO"/>
+        </w:rPr>
+        <w:t>t</w:t>
+      </w:r>
+      <w:r>
+        <w:rPr>
+          <w:spacing w:val="-1"/>
+          <w:lang w:val="nb-NO"/>
+        </w:rPr>
+        <w:t>e</w:t>
+      </w:r>
+      <w:r>
+        <w:rPr>
+          <w:lang w:val="nb-NO"/>
+        </w:rPr>
+        <w:t>p</w:t>
+      </w:r>
+      <w:r>
+        <w:rPr>
+          <w:spacing w:val="-1"/>
+          <w:lang w:val="nb-NO"/>
+        </w:rPr>
+        <w:t>a</w:t>
+      </w:r>
+      <w:r>
+        <w:rPr>
+          <w:lang w:val="nb-NO"/>
+        </w:rPr>
+        <w:t>p</w:t>
+      </w:r>
+      <w:r>
+        <w:rPr>
+          <w:spacing w:val="-1"/>
+          <w:lang w:val="nb-NO"/>
+        </w:rPr>
+        <w:t>e</w:t>
+      </w:r>
+      <w:r>
+        <w:rPr>
           <w:lang w:val="nb-NO"/>
         </w:rPr>
         <w:t>r</w:t>
       </w:r>
-      <w:r>
-        <w:rPr>
-          <w:lang w:val="nb-NO"/>
-        </w:rPr>
-        <w:t>oll</w:t>
-      </w:r>
-      <w:r>
-        <w:rPr>
-          <w:spacing w:val="-1"/>
-          <w:lang w:val="nb-NO"/>
-        </w:rPr>
-        <w:t>e</w:t>
-      </w:r>
-      <w:r>
-        <w:rPr>
-          <w:lang w:val="nb-NO"/>
-        </w:rPr>
-        <w:t>d</w:t>
-      </w:r>
-      <w:r>
-        <w:rPr>
-          <w:spacing w:val="-1"/>
-          <w:lang w:val="nb-NO"/>
-        </w:rPr>
-        <w:t>e</w:t>
-      </w:r>
-      <w:r>
-        <w:rPr>
-          <w:lang w:val="nb-NO"/>
-        </w:rPr>
-        <w:t>li</w:t>
+      <w:proofErr w:type="spellEnd"/>
+      <w:r>
+        <w:rPr>
+          <w:lang w:val="nb-NO"/>
+        </w:rPr>
+        <w:t xml:space="preserve"> M</w:t>
       </w:r>
       <w:r>
         <w:rPr>
           <w:spacing w:val="2"/>
           <w:lang w:val="nb-NO"/>
         </w:rPr>
-        <w:t>n</w:t>
-      </w:r>
-      <w:r>
-        <w:rPr>
-          <w:spacing w:val="-3"/>
-          <w:lang w:val="nb-NO"/>
-        </w:rPr>
-        <w:t>g</w:t>
-      </w:r>
-      <w:r>
-        <w:rPr>
-          <w:lang w:val="nb-NO"/>
-        </w:rPr>
-        <w:t xml:space="preserve">, se </w:t>
-      </w:r>
-      <w:proofErr w:type="spellStart"/>
-      <w:r>
-        <w:rPr>
-          <w:spacing w:val="-2"/>
-          <w:lang w:val="nb-NO"/>
-        </w:rPr>
-        <w:t>w</w:t>
-      </w:r>
-      <w:r>
-        <w:rPr>
-          <w:lang w:val="nb-NO"/>
-        </w:rPr>
-        <w:t>hi</w:t>
+        <w:t>S</w:t>
+      </w:r>
+      <w:r>
+        <w:rPr>
+          <w:lang w:val="nb-NO"/>
+        </w:rPr>
+        <w:t>F</w:t>
+      </w:r>
+      <w:r>
+        <w:rPr>
+          <w:spacing w:val="-2"/>
+          <w:lang w:val="nb-NO"/>
+        </w:rPr>
+        <w:t xml:space="preserve"> </w:t>
+      </w:r>
+      <w:r>
+        <w:rPr>
+          <w:lang w:val="nb-NO"/>
+        </w:rPr>
+        <w:t>v</w:t>
+      </w:r>
+      <w:r>
+        <w:rPr>
+          <w:spacing w:val="-1"/>
+          <w:lang w:val="nb-NO"/>
+        </w:rPr>
+        <w:t>e</w:t>
+      </w:r>
+      <w:r>
+        <w:rPr>
+          <w:lang w:val="nb-NO"/>
+        </w:rPr>
+        <w:t>r.</w:t>
       </w:r>
       <w:r>
         <w:rPr>
           <w:spacing w:val="3"/>
           <w:lang w:val="nb-NO"/>
         </w:rPr>
-        <w:t>t</w:t>
-      </w:r>
-      <w:r>
-        <w:rPr>
-          <w:spacing w:val="-1"/>
-          <w:lang w:val="nb-NO"/>
-        </w:rPr>
-        <w:t>e</w:t>
-      </w:r>
-      <w:r>
-        <w:rPr>
-          <w:lang w:val="nb-NO"/>
-        </w:rPr>
-        <w:t>p</w:t>
-      </w:r>
-      <w:r>
-        <w:rPr>
-          <w:spacing w:val="-1"/>
-          <w:lang w:val="nb-NO"/>
-        </w:rPr>
-        <w:t>a</w:t>
-      </w:r>
-      <w:r>
-        <w:rPr>
-          <w:lang w:val="nb-NO"/>
-        </w:rPr>
-        <w:t>p</w:t>
-      </w:r>
-      <w:r>
-        <w:rPr>
-          <w:spacing w:val="-1"/>
-          <w:lang w:val="nb-NO"/>
-        </w:rPr>
-        <w:t>e</w:t>
-      </w:r>
-      <w:r>
-        <w:rPr>
-          <w:lang w:val="nb-NO"/>
-        </w:rPr>
-        <w:t>r</w:t>
-      </w:r>
-      <w:proofErr w:type="spellEnd"/>
-      <w:r>
-        <w:rPr>
-          <w:lang w:val="nb-NO"/>
-        </w:rPr>
-        <w:t xml:space="preserve"> M</w:t>
+        <w:t>3</w:t>
+      </w:r>
+      <w:r>
+        <w:rPr>
+          <w:lang w:val="nb-NO"/>
+        </w:rPr>
+        <w:t>.</w:t>
       </w:r>
       <w:r>
         <w:rPr>
           <w:spacing w:val="2"/>
           <w:lang w:val="nb-NO"/>
         </w:rPr>
-        <w:t>S</w:t>
-      </w:r>
-      <w:r>
-        <w:rPr>
-          <w:lang w:val="nb-NO"/>
-        </w:rPr>
-        <w:t>F</w:t>
-      </w:r>
-      <w:r>
-        <w:rPr>
-          <w:spacing w:val="-2"/>
-          <w:lang w:val="nb-NO"/>
-        </w:rPr>
-        <w:t xml:space="preserve"> </w:t>
-      </w:r>
-      <w:r>
-        <w:rPr>
-          <w:lang w:val="nb-NO"/>
-        </w:rPr>
-        <w:t>v</w:t>
-      </w:r>
-      <w:r>
-        <w:rPr>
-          <w:spacing w:val="-1"/>
-          <w:lang w:val="nb-NO"/>
-        </w:rPr>
-        <w:t>e</w:t>
-      </w:r>
-      <w:r>
-        <w:rPr>
-          <w:lang w:val="nb-NO"/>
-        </w:rPr>
-        <w:t>r.</w:t>
-      </w:r>
-      <w:r>
-        <w:rPr>
-          <w:spacing w:val="3"/>
-          <w:lang w:val="nb-NO"/>
-        </w:rPr>
-        <w:t>3</w:t>
-      </w:r>
-      <w:r>
-        <w:rPr>
-          <w:lang w:val="nb-NO"/>
-        </w:rPr>
-        <w:t>.</w:t>
-      </w:r>
-      <w:r>
-        <w:rPr>
-          <w:spacing w:val="2"/>
-          <w:lang w:val="nb-NO"/>
-        </w:rPr>
         <w:t>1</w:t>
       </w:r>
       <w:r>
@@ -4347,6 +4333,1123 @@
         </w:rPr>
         <w:t>)</w:t>
       </w:r>
+    </w:p>
+    <w:p>
+      <w:pPr>
+        <w:pStyle w:val="Brdtekst"/>
+        <w:rPr>
+          <w:lang w:val="nb-NO"/>
+        </w:rPr>
+      </w:pPr>
+    </w:p>
+    <w:tbl>
+      <w:tblPr>
+        <w:tblStyle w:val="TableNormal"/>
+        <w:tblW w:w="0" w:type="auto"/>
+        <w:tblInd w:w="559" w:type="dxa"/>
+        <w:tblLayout w:type="fixed"/>
+        <w:tblLook w:val="01E0" w:firstRow="1" w:lastRow="1" w:firstColumn="1" w:lastColumn="1" w:noHBand="0" w:noVBand="0"/>
+      </w:tblPr>
+      <w:tblGrid>
+        <w:gridCol w:w="3070"/>
+        <w:gridCol w:w="3072"/>
+        <w:gridCol w:w="3071"/>
+      </w:tblGrid>
+      <w:tr>
+        <w:trPr>
+          <w:trHeight w:hRule="exact" w:val="278"/>
+        </w:trPr>
+        <w:tc>
+          <w:tcPr>
+            <w:tcW w:w="3070" w:type="dxa"/>
+            <w:tcBorders>
+              <w:top w:val="single" w:sz="5" w:space="0" w:color="000000"/>
+              <w:left w:val="single" w:sz="5" w:space="0" w:color="000000"/>
+              <w:bottom w:val="single" w:sz="5" w:space="0" w:color="000000"/>
+              <w:right w:val="single" w:sz="5" w:space="0" w:color="000000"/>
+            </w:tcBorders>
+          </w:tcPr>
+          <w:p>
+            <w:pPr>
+              <w:pStyle w:val="TableParagraph"/>
+              <w:spacing w:line="267" w:lineRule="exact"/>
+              <w:ind w:left="1120" w:right="1121"/>
+              <w:jc w:val="center"/>
+              <w:rPr>
+                <w:rFonts w:ascii="Calibri" w:eastAsia="Calibri" w:hAnsi="Calibri" w:cs="Calibri"/>
+              </w:rPr>
+            </w:pPr>
+            <w:r>
+              <w:rPr>
+                <w:rFonts w:ascii="Calibri"/>
+                <w:b/>
+                <w:spacing w:val="-1"/>
+              </w:rPr>
+              <w:t>Rolle</w:t>
+            </w:r>
+          </w:p>
+        </w:tc>
+        <w:tc>
+          <w:tcPr>
+            <w:tcW w:w="3072" w:type="dxa"/>
+            <w:tcBorders>
+              <w:top w:val="single" w:sz="5" w:space="0" w:color="000000"/>
+              <w:left w:val="single" w:sz="5" w:space="0" w:color="000000"/>
+              <w:bottom w:val="single" w:sz="5" w:space="0" w:color="000000"/>
+              <w:right w:val="single" w:sz="5" w:space="0" w:color="000000"/>
+            </w:tcBorders>
+          </w:tcPr>
+          <w:p>
+            <w:pPr>
+              <w:pStyle w:val="TableParagraph"/>
+              <w:spacing w:line="267" w:lineRule="exact"/>
+              <w:ind w:right="4"/>
+              <w:jc w:val="center"/>
+              <w:rPr>
+                <w:rFonts w:ascii="Calibri" w:eastAsia="Calibri" w:hAnsi="Calibri" w:cs="Calibri"/>
+              </w:rPr>
+            </w:pPr>
+            <w:proofErr w:type="spellStart"/>
+            <w:r>
+              <w:rPr>
+                <w:rFonts w:ascii="Calibri" w:hAnsi="Calibri"/>
+                <w:b/>
+                <w:spacing w:val="-1"/>
+              </w:rPr>
+              <w:t>Mål</w:t>
+            </w:r>
+            <w:proofErr w:type="spellEnd"/>
+          </w:p>
+        </w:tc>
+        <w:tc>
+          <w:tcPr>
+            <w:tcW w:w="3071" w:type="dxa"/>
+            <w:tcBorders>
+              <w:top w:val="single" w:sz="5" w:space="0" w:color="000000"/>
+              <w:left w:val="single" w:sz="5" w:space="0" w:color="000000"/>
+              <w:bottom w:val="single" w:sz="5" w:space="0" w:color="000000"/>
+              <w:right w:val="single" w:sz="5" w:space="0" w:color="000000"/>
+            </w:tcBorders>
+          </w:tcPr>
+          <w:p>
+            <w:pPr>
+              <w:pStyle w:val="TableParagraph"/>
+              <w:spacing w:line="267" w:lineRule="exact"/>
+              <w:ind w:left="1088" w:right="1092"/>
+              <w:jc w:val="center"/>
+              <w:rPr>
+                <w:rFonts w:ascii="Calibri" w:eastAsia="Calibri" w:hAnsi="Calibri" w:cs="Calibri"/>
+              </w:rPr>
+            </w:pPr>
+            <w:proofErr w:type="spellStart"/>
+            <w:r>
+              <w:rPr>
+                <w:rFonts w:ascii="Calibri"/>
+                <w:b/>
+                <w:spacing w:val="-1"/>
+              </w:rPr>
+              <w:t>Ansvar</w:t>
+            </w:r>
+            <w:proofErr w:type="spellEnd"/>
+          </w:p>
+        </w:tc>
+      </w:tr>
+      <w:tr>
+        <w:trPr>
+          <w:trHeight w:hRule="exact" w:val="278"/>
+        </w:trPr>
+        <w:tc>
+          <w:tcPr>
+            <w:tcW w:w="3070" w:type="dxa"/>
+            <w:tcBorders>
+              <w:top w:val="single" w:sz="5" w:space="0" w:color="000000"/>
+              <w:left w:val="single" w:sz="5" w:space="0" w:color="000000"/>
+              <w:bottom w:val="single" w:sz="5" w:space="0" w:color="000000"/>
+              <w:right w:val="single" w:sz="5" w:space="0" w:color="000000"/>
+            </w:tcBorders>
+          </w:tcPr>
+          <w:p>
+            <w:pPr>
+              <w:pStyle w:val="TableParagraph"/>
+              <w:spacing w:line="267" w:lineRule="exact"/>
+              <w:ind w:left="740"/>
+              <w:rPr>
+                <w:rFonts w:ascii="Calibri" w:eastAsia="Calibri" w:hAnsi="Calibri" w:cs="Calibri"/>
+              </w:rPr>
+            </w:pPr>
+            <w:proofErr w:type="spellStart"/>
+            <w:r>
+              <w:rPr>
+                <w:rFonts w:ascii="Calibri"/>
+              </w:rPr>
+              <w:t>Produkt</w:t>
+            </w:r>
+            <w:proofErr w:type="spellEnd"/>
+            <w:r>
+              <w:rPr>
+                <w:rFonts w:ascii="Calibri"/>
+                <w:spacing w:val="-18"/>
+              </w:rPr>
+              <w:t xml:space="preserve"> </w:t>
+            </w:r>
+            <w:proofErr w:type="spellStart"/>
+            <w:r>
+              <w:rPr>
+                <w:rFonts w:ascii="Calibri"/>
+              </w:rPr>
+              <w:t>Ansvarlig</w:t>
+            </w:r>
+            <w:proofErr w:type="spellEnd"/>
+          </w:p>
+        </w:tc>
+        <w:tc>
+          <w:tcPr>
+            <w:tcW w:w="3072" w:type="dxa"/>
+            <w:tcBorders>
+              <w:top w:val="single" w:sz="5" w:space="0" w:color="000000"/>
+              <w:left w:val="single" w:sz="5" w:space="0" w:color="000000"/>
+              <w:bottom w:val="single" w:sz="5" w:space="0" w:color="000000"/>
+              <w:right w:val="single" w:sz="5" w:space="0" w:color="000000"/>
+            </w:tcBorders>
+          </w:tcPr>
+          <w:p>
+            <w:pPr>
+              <w:pStyle w:val="TableParagraph"/>
+              <w:spacing w:line="267" w:lineRule="exact"/>
+              <w:ind w:left="762"/>
+              <w:rPr>
+                <w:rFonts w:ascii="Calibri" w:eastAsia="Calibri" w:hAnsi="Calibri" w:cs="Calibri"/>
+              </w:rPr>
+            </w:pPr>
+            <w:proofErr w:type="spellStart"/>
+            <w:r>
+              <w:rPr>
+                <w:rFonts w:ascii="Calibri" w:hAnsi="Calibri"/>
+                <w:spacing w:val="-1"/>
+              </w:rPr>
+              <w:t>Fornøyde</w:t>
+            </w:r>
+            <w:proofErr w:type="spellEnd"/>
+            <w:r>
+              <w:rPr>
+                <w:rFonts w:ascii="Calibri" w:hAnsi="Calibri"/>
+                <w:spacing w:val="-15"/>
+              </w:rPr>
+              <w:t xml:space="preserve"> </w:t>
+            </w:r>
+            <w:proofErr w:type="spellStart"/>
+            <w:r>
+              <w:rPr>
+                <w:rFonts w:ascii="Calibri" w:hAnsi="Calibri"/>
+                <w:spacing w:val="-1"/>
+              </w:rPr>
+              <w:t>kunder</w:t>
+            </w:r>
+            <w:proofErr w:type="spellEnd"/>
+          </w:p>
+        </w:tc>
+        <w:tc>
+          <w:tcPr>
+            <w:tcW w:w="3071" w:type="dxa"/>
+            <w:tcBorders>
+              <w:top w:val="single" w:sz="5" w:space="0" w:color="000000"/>
+              <w:left w:val="single" w:sz="5" w:space="0" w:color="000000"/>
+              <w:bottom w:val="single" w:sz="5" w:space="0" w:color="000000"/>
+              <w:right w:val="single" w:sz="5" w:space="0" w:color="000000"/>
+            </w:tcBorders>
+          </w:tcPr>
+          <w:p>
+            <w:pPr>
+              <w:pStyle w:val="TableParagraph"/>
+              <w:spacing w:line="267" w:lineRule="exact"/>
+              <w:ind w:left="1089" w:right="1092"/>
+              <w:jc w:val="center"/>
+              <w:rPr>
+                <w:rFonts w:ascii="Calibri" w:eastAsia="Calibri" w:hAnsi="Calibri" w:cs="Calibri"/>
+              </w:rPr>
+            </w:pPr>
+            <w:r>
+              <w:rPr>
+                <w:rFonts w:ascii="Calibri"/>
+              </w:rPr>
+              <w:t>Tomas</w:t>
+            </w:r>
+          </w:p>
+        </w:tc>
+      </w:tr>
+      <w:tr>
+        <w:trPr>
+          <w:trHeight w:hRule="exact" w:val="547"/>
+        </w:trPr>
+        <w:tc>
+          <w:tcPr>
+            <w:tcW w:w="3070" w:type="dxa"/>
+            <w:tcBorders>
+              <w:top w:val="single" w:sz="5" w:space="0" w:color="000000"/>
+              <w:left w:val="single" w:sz="5" w:space="0" w:color="000000"/>
+              <w:bottom w:val="single" w:sz="5" w:space="0" w:color="000000"/>
+              <w:right w:val="single" w:sz="5" w:space="0" w:color="000000"/>
+            </w:tcBorders>
+          </w:tcPr>
+          <w:p>
+            <w:pPr>
+              <w:pStyle w:val="TableParagraph"/>
+              <w:spacing w:line="267" w:lineRule="exact"/>
+              <w:ind w:left="759"/>
+              <w:rPr>
+                <w:rFonts w:ascii="Calibri" w:eastAsia="Calibri" w:hAnsi="Calibri" w:cs="Calibri"/>
+              </w:rPr>
+            </w:pPr>
+            <w:proofErr w:type="spellStart"/>
+            <w:r>
+              <w:rPr>
+                <w:rFonts w:ascii="Calibri"/>
+              </w:rPr>
+              <w:t>Prosess</w:t>
+            </w:r>
+            <w:proofErr w:type="spellEnd"/>
+            <w:r>
+              <w:rPr>
+                <w:rFonts w:ascii="Calibri"/>
+                <w:spacing w:val="-16"/>
+              </w:rPr>
+              <w:t xml:space="preserve"> </w:t>
+            </w:r>
+            <w:proofErr w:type="spellStart"/>
+            <w:r>
+              <w:rPr>
+                <w:rFonts w:ascii="Calibri"/>
+              </w:rPr>
+              <w:t>Ansvarlig</w:t>
+            </w:r>
+            <w:proofErr w:type="spellEnd"/>
+          </w:p>
+        </w:tc>
+        <w:tc>
+          <w:tcPr>
+            <w:tcW w:w="3072" w:type="dxa"/>
+            <w:tcBorders>
+              <w:top w:val="single" w:sz="5" w:space="0" w:color="000000"/>
+              <w:left w:val="single" w:sz="5" w:space="0" w:color="000000"/>
+              <w:bottom w:val="single" w:sz="5" w:space="0" w:color="000000"/>
+              <w:right w:val="single" w:sz="5" w:space="0" w:color="000000"/>
+            </w:tcBorders>
+          </w:tcPr>
+          <w:p>
+            <w:pPr>
+              <w:pStyle w:val="TableParagraph"/>
+              <w:ind w:left="360" w:firstLine="136"/>
+              <w:rPr>
+                <w:rFonts w:ascii="Calibri" w:eastAsia="Calibri" w:hAnsi="Calibri" w:cs="Calibri"/>
+                <w:lang w:val="nb-NO"/>
+              </w:rPr>
+            </w:pPr>
+            <w:r>
+              <w:rPr>
+                <w:rFonts w:ascii="Calibri" w:hAnsi="Calibri"/>
+                <w:lang w:val="nb-NO"/>
+              </w:rPr>
+              <w:t>Levere</w:t>
+            </w:r>
+            <w:r>
+              <w:rPr>
+                <w:rFonts w:ascii="Calibri" w:hAnsi="Calibri"/>
+                <w:spacing w:val="-11"/>
+                <w:lang w:val="nb-NO"/>
+              </w:rPr>
+              <w:t xml:space="preserve"> </w:t>
+            </w:r>
+            <w:r>
+              <w:rPr>
+                <w:rFonts w:ascii="Calibri" w:hAnsi="Calibri"/>
+                <w:lang w:val="nb-NO"/>
+              </w:rPr>
+              <w:t>løsningen</w:t>
+            </w:r>
+            <w:r>
+              <w:rPr>
+                <w:rFonts w:ascii="Calibri" w:hAnsi="Calibri"/>
+                <w:spacing w:val="-10"/>
+                <w:lang w:val="nb-NO"/>
+              </w:rPr>
+              <w:t xml:space="preserve"> </w:t>
+            </w:r>
+            <w:r>
+              <w:rPr>
+                <w:rFonts w:ascii="Calibri" w:hAnsi="Calibri"/>
+                <w:lang w:val="nb-NO"/>
+              </w:rPr>
+              <w:t>innen</w:t>
+            </w:r>
+            <w:r>
+              <w:rPr>
+                <w:rFonts w:ascii="Calibri" w:hAnsi="Calibri"/>
+                <w:w w:val="99"/>
+                <w:lang w:val="nb-NO"/>
+              </w:rPr>
+              <w:t xml:space="preserve"> </w:t>
+            </w:r>
+            <w:r>
+              <w:rPr>
+                <w:rFonts w:ascii="Calibri" w:hAnsi="Calibri"/>
+                <w:spacing w:val="-1"/>
+                <w:lang w:val="nb-NO"/>
+              </w:rPr>
+              <w:t>prosjektets</w:t>
+            </w:r>
+            <w:r>
+              <w:rPr>
+                <w:rFonts w:ascii="Calibri" w:hAnsi="Calibri"/>
+                <w:spacing w:val="-22"/>
+                <w:lang w:val="nb-NO"/>
+              </w:rPr>
+              <w:t xml:space="preserve"> </w:t>
+            </w:r>
+            <w:r>
+              <w:rPr>
+                <w:rFonts w:ascii="Calibri" w:hAnsi="Calibri"/>
+                <w:lang w:val="nb-NO"/>
+              </w:rPr>
+              <w:t>begrensninger</w:t>
+            </w:r>
+          </w:p>
+        </w:tc>
+        <w:tc>
+          <w:tcPr>
+            <w:tcW w:w="3071" w:type="dxa"/>
+            <w:tcBorders>
+              <w:top w:val="single" w:sz="5" w:space="0" w:color="000000"/>
+              <w:left w:val="single" w:sz="5" w:space="0" w:color="000000"/>
+              <w:bottom w:val="single" w:sz="5" w:space="0" w:color="000000"/>
+              <w:right w:val="single" w:sz="5" w:space="0" w:color="000000"/>
+            </w:tcBorders>
+          </w:tcPr>
+          <w:p>
+            <w:pPr>
+              <w:pStyle w:val="TableParagraph"/>
+              <w:spacing w:line="267" w:lineRule="exact"/>
+              <w:ind w:left="1090" w:right="1091"/>
+              <w:jc w:val="center"/>
+              <w:rPr>
+                <w:rFonts w:ascii="Calibri" w:eastAsia="Calibri" w:hAnsi="Calibri" w:cs="Calibri"/>
+              </w:rPr>
+            </w:pPr>
+            <w:proofErr w:type="spellStart"/>
+            <w:r>
+              <w:rPr>
+                <w:rFonts w:ascii="Calibri"/>
+              </w:rPr>
+              <w:t>Kristoffer</w:t>
+            </w:r>
+            <w:proofErr w:type="spellEnd"/>
+          </w:p>
+        </w:tc>
+      </w:tr>
+      <w:tr>
+        <w:trPr>
+          <w:trHeight w:hRule="exact" w:val="547"/>
+        </w:trPr>
+        <w:tc>
+          <w:tcPr>
+            <w:tcW w:w="3070" w:type="dxa"/>
+            <w:tcBorders>
+              <w:top w:val="single" w:sz="5" w:space="0" w:color="000000"/>
+              <w:left w:val="single" w:sz="5" w:space="0" w:color="000000"/>
+              <w:bottom w:val="single" w:sz="5" w:space="0" w:color="000000"/>
+              <w:right w:val="single" w:sz="5" w:space="0" w:color="000000"/>
+            </w:tcBorders>
+          </w:tcPr>
+          <w:p>
+            <w:pPr>
+              <w:pStyle w:val="TableParagraph"/>
+              <w:spacing w:line="267" w:lineRule="exact"/>
+              <w:ind w:left="1120" w:right="1121"/>
+              <w:jc w:val="center"/>
+              <w:rPr>
+                <w:rFonts w:ascii="Calibri" w:eastAsia="Calibri" w:hAnsi="Calibri" w:cs="Calibri"/>
+              </w:rPr>
+            </w:pPr>
+            <w:proofErr w:type="spellStart"/>
+            <w:r>
+              <w:rPr>
+                <w:rFonts w:ascii="Calibri"/>
+                <w:spacing w:val="-1"/>
+              </w:rPr>
+              <w:t>Utvikling</w:t>
+            </w:r>
+            <w:proofErr w:type="spellEnd"/>
+          </w:p>
+        </w:tc>
+        <w:tc>
+          <w:tcPr>
+            <w:tcW w:w="3072" w:type="dxa"/>
+            <w:tcBorders>
+              <w:top w:val="single" w:sz="5" w:space="0" w:color="000000"/>
+              <w:left w:val="single" w:sz="5" w:space="0" w:color="000000"/>
+              <w:bottom w:val="single" w:sz="5" w:space="0" w:color="000000"/>
+              <w:right w:val="single" w:sz="5" w:space="0" w:color="000000"/>
+            </w:tcBorders>
+          </w:tcPr>
+          <w:p>
+            <w:pPr>
+              <w:pStyle w:val="TableParagraph"/>
+              <w:ind w:left="865" w:hanging="528"/>
+              <w:rPr>
+                <w:rFonts w:ascii="Calibri" w:eastAsia="Calibri" w:hAnsi="Calibri" w:cs="Calibri"/>
+                <w:lang w:val="nb-NO"/>
+              </w:rPr>
+            </w:pPr>
+            <w:r>
+              <w:rPr>
+                <w:rFonts w:ascii="Calibri"/>
+                <w:lang w:val="nb-NO"/>
+              </w:rPr>
+              <w:t>Bygging</w:t>
+            </w:r>
+            <w:r>
+              <w:rPr>
+                <w:rFonts w:ascii="Calibri"/>
+                <w:spacing w:val="-6"/>
+                <w:lang w:val="nb-NO"/>
+              </w:rPr>
+              <w:t xml:space="preserve"> </w:t>
+            </w:r>
+            <w:r>
+              <w:rPr>
+                <w:rFonts w:ascii="Calibri"/>
+                <w:spacing w:val="-1"/>
+                <w:lang w:val="nb-NO"/>
+              </w:rPr>
+              <w:t>ut</w:t>
+            </w:r>
+            <w:r>
+              <w:rPr>
+                <w:rFonts w:ascii="Calibri"/>
+                <w:spacing w:val="-5"/>
+                <w:lang w:val="nb-NO"/>
+              </w:rPr>
+              <w:t xml:space="preserve"> </w:t>
+            </w:r>
+            <w:r>
+              <w:rPr>
+                <w:rFonts w:ascii="Calibri"/>
+                <w:lang w:val="nb-NO"/>
+              </w:rPr>
+              <w:t>i</w:t>
+            </w:r>
+            <w:r>
+              <w:rPr>
+                <w:rFonts w:ascii="Calibri"/>
+                <w:spacing w:val="-7"/>
+                <w:lang w:val="nb-NO"/>
+              </w:rPr>
+              <w:t xml:space="preserve"> </w:t>
+            </w:r>
+            <w:r>
+              <w:rPr>
+                <w:rFonts w:ascii="Calibri"/>
+                <w:lang w:val="nb-NO"/>
+              </w:rPr>
+              <w:t>fra</w:t>
+            </w:r>
+            <w:r>
+              <w:rPr>
+                <w:rFonts w:ascii="Calibri"/>
+                <w:spacing w:val="-6"/>
+                <w:lang w:val="nb-NO"/>
+              </w:rPr>
+              <w:t xml:space="preserve"> </w:t>
+            </w:r>
+            <w:r>
+              <w:rPr>
+                <w:rFonts w:ascii="Calibri"/>
+                <w:lang w:val="nb-NO"/>
+              </w:rPr>
+              <w:t>prosjektets</w:t>
+            </w:r>
+            <w:r>
+              <w:rPr>
+                <w:rFonts w:ascii="Calibri"/>
+                <w:spacing w:val="22"/>
+                <w:w w:val="99"/>
+                <w:lang w:val="nb-NO"/>
+              </w:rPr>
+              <w:t xml:space="preserve"> </w:t>
+            </w:r>
+            <w:r>
+              <w:rPr>
+                <w:rFonts w:ascii="Calibri"/>
+                <w:lang w:val="nb-NO"/>
+              </w:rPr>
+              <w:t>spesifikasjoner</w:t>
+            </w:r>
+          </w:p>
+        </w:tc>
+        <w:tc>
+          <w:tcPr>
+            <w:tcW w:w="3071" w:type="dxa"/>
+            <w:tcBorders>
+              <w:top w:val="single" w:sz="5" w:space="0" w:color="000000"/>
+              <w:left w:val="single" w:sz="5" w:space="0" w:color="000000"/>
+              <w:bottom w:val="single" w:sz="5" w:space="0" w:color="000000"/>
+              <w:right w:val="single" w:sz="5" w:space="0" w:color="000000"/>
+            </w:tcBorders>
+          </w:tcPr>
+          <w:p>
+            <w:pPr>
+              <w:pStyle w:val="TableParagraph"/>
+              <w:spacing w:line="267" w:lineRule="exact"/>
+              <w:ind w:left="1088" w:right="1091"/>
+              <w:jc w:val="center"/>
+              <w:rPr>
+                <w:rFonts w:ascii="Calibri" w:eastAsia="Calibri" w:hAnsi="Calibri" w:cs="Calibri"/>
+              </w:rPr>
+            </w:pPr>
+            <w:r>
+              <w:rPr>
+                <w:rFonts w:ascii="Calibri"/>
+                <w:spacing w:val="-1"/>
+              </w:rPr>
+              <w:t>Marius</w:t>
+            </w:r>
+          </w:p>
+        </w:tc>
+      </w:tr>
+      <w:tr>
+        <w:trPr>
+          <w:trHeight w:hRule="exact" w:val="816"/>
+        </w:trPr>
+        <w:tc>
+          <w:tcPr>
+            <w:tcW w:w="3070" w:type="dxa"/>
+            <w:tcBorders>
+              <w:top w:val="single" w:sz="5" w:space="0" w:color="000000"/>
+              <w:left w:val="single" w:sz="5" w:space="0" w:color="000000"/>
+              <w:bottom w:val="single" w:sz="5" w:space="0" w:color="000000"/>
+              <w:right w:val="single" w:sz="5" w:space="0" w:color="000000"/>
+            </w:tcBorders>
+          </w:tcPr>
+          <w:p>
+            <w:pPr>
+              <w:pStyle w:val="TableParagraph"/>
+              <w:spacing w:line="267" w:lineRule="exact"/>
+              <w:ind w:left="1120" w:right="1121"/>
+              <w:jc w:val="center"/>
+              <w:rPr>
+                <w:rFonts w:ascii="Calibri" w:eastAsia="Calibri" w:hAnsi="Calibri" w:cs="Calibri"/>
+              </w:rPr>
+            </w:pPr>
+            <w:r>
+              <w:rPr>
+                <w:rFonts w:ascii="Calibri"/>
+                <w:spacing w:val="-1"/>
+              </w:rPr>
+              <w:t>Testing</w:t>
+            </w:r>
+          </w:p>
+        </w:tc>
+        <w:tc>
+          <w:tcPr>
+            <w:tcW w:w="3072" w:type="dxa"/>
+            <w:tcBorders>
+              <w:top w:val="single" w:sz="5" w:space="0" w:color="000000"/>
+              <w:left w:val="single" w:sz="5" w:space="0" w:color="000000"/>
+              <w:bottom w:val="single" w:sz="5" w:space="0" w:color="000000"/>
+              <w:right w:val="single" w:sz="5" w:space="0" w:color="000000"/>
+            </w:tcBorders>
+          </w:tcPr>
+          <w:p>
+            <w:pPr>
+              <w:pStyle w:val="TableParagraph"/>
+              <w:ind w:left="119" w:right="120" w:firstLine="1"/>
+              <w:jc w:val="center"/>
+              <w:rPr>
+                <w:rFonts w:ascii="Calibri" w:eastAsia="Calibri" w:hAnsi="Calibri" w:cs="Calibri"/>
+                <w:lang w:val="nb-NO"/>
+              </w:rPr>
+            </w:pPr>
+            <w:r>
+              <w:rPr>
+                <w:rFonts w:ascii="Calibri"/>
+                <w:spacing w:val="-1"/>
+                <w:lang w:val="nb-NO"/>
+              </w:rPr>
+              <w:t>Godkjenn</w:t>
+            </w:r>
+            <w:r>
+              <w:rPr>
+                <w:rFonts w:ascii="Calibri"/>
+                <w:spacing w:val="-8"/>
+                <w:lang w:val="nb-NO"/>
+              </w:rPr>
+              <w:t xml:space="preserve"> </w:t>
+            </w:r>
+            <w:r>
+              <w:rPr>
+                <w:rFonts w:ascii="Calibri"/>
+                <w:lang w:val="nb-NO"/>
+              </w:rPr>
+              <w:t>for</w:t>
+            </w:r>
+            <w:r>
+              <w:rPr>
+                <w:rFonts w:ascii="Calibri"/>
+                <w:spacing w:val="-5"/>
+                <w:lang w:val="nb-NO"/>
+              </w:rPr>
+              <w:t xml:space="preserve"> </w:t>
+            </w:r>
+            <w:r>
+              <w:rPr>
+                <w:rFonts w:ascii="Calibri"/>
+                <w:spacing w:val="-1"/>
+                <w:lang w:val="nb-NO"/>
+              </w:rPr>
+              <w:t>utgivelse</w:t>
+            </w:r>
+            <w:r>
+              <w:rPr>
+                <w:rFonts w:ascii="Calibri"/>
+                <w:spacing w:val="-6"/>
+                <w:lang w:val="nb-NO"/>
+              </w:rPr>
+              <w:t xml:space="preserve"> </w:t>
+            </w:r>
+            <w:r>
+              <w:rPr>
+                <w:rFonts w:ascii="Calibri"/>
+                <w:lang w:val="nb-NO"/>
+              </w:rPr>
+              <w:t>etter</w:t>
+            </w:r>
+            <w:r>
+              <w:rPr>
+                <w:rFonts w:ascii="Calibri"/>
+                <w:spacing w:val="-7"/>
+                <w:lang w:val="nb-NO"/>
+              </w:rPr>
+              <w:t xml:space="preserve"> </w:t>
+            </w:r>
+            <w:r>
+              <w:rPr>
+                <w:rFonts w:ascii="Calibri"/>
+                <w:lang w:val="nb-NO"/>
+              </w:rPr>
+              <w:t>at</w:t>
+            </w:r>
+            <w:r>
+              <w:rPr>
+                <w:rFonts w:ascii="Calibri"/>
+                <w:spacing w:val="27"/>
+                <w:w w:val="99"/>
+                <w:lang w:val="nb-NO"/>
+              </w:rPr>
+              <w:t xml:space="preserve"> </w:t>
+            </w:r>
+            <w:r>
+              <w:rPr>
+                <w:rFonts w:ascii="Calibri"/>
+                <w:lang w:val="nb-NO"/>
+              </w:rPr>
+              <w:t>alle</w:t>
+            </w:r>
+            <w:r>
+              <w:rPr>
+                <w:rFonts w:ascii="Calibri"/>
+                <w:spacing w:val="-15"/>
+                <w:lang w:val="nb-NO"/>
+              </w:rPr>
+              <w:t xml:space="preserve"> </w:t>
+            </w:r>
+            <w:r>
+              <w:rPr>
+                <w:rFonts w:ascii="Calibri"/>
+                <w:spacing w:val="-1"/>
+                <w:lang w:val="nb-NO"/>
+              </w:rPr>
+              <w:t>produktkvalitets</w:t>
+            </w:r>
+            <w:r>
+              <w:rPr>
+                <w:rFonts w:ascii="Calibri"/>
+                <w:spacing w:val="-14"/>
+                <w:lang w:val="nb-NO"/>
+              </w:rPr>
+              <w:t xml:space="preserve"> </w:t>
+            </w:r>
+            <w:r>
+              <w:rPr>
+                <w:rFonts w:ascii="Calibri"/>
+                <w:spacing w:val="-1"/>
+                <w:lang w:val="nb-NO"/>
+              </w:rPr>
+              <w:t>problemer</w:t>
+            </w:r>
+            <w:r>
+              <w:rPr>
+                <w:rFonts w:ascii="Calibri"/>
+                <w:spacing w:val="37"/>
+                <w:w w:val="99"/>
+                <w:lang w:val="nb-NO"/>
+              </w:rPr>
+              <w:t xml:space="preserve"> </w:t>
+            </w:r>
+            <w:r>
+              <w:rPr>
+                <w:rFonts w:ascii="Calibri"/>
+                <w:lang w:val="nb-NO"/>
+              </w:rPr>
+              <w:t>er</w:t>
+            </w:r>
+            <w:r>
+              <w:rPr>
+                <w:rFonts w:ascii="Calibri"/>
+                <w:spacing w:val="-9"/>
+                <w:lang w:val="nb-NO"/>
+              </w:rPr>
+              <w:t xml:space="preserve"> </w:t>
+            </w:r>
+            <w:r>
+              <w:rPr>
+                <w:rFonts w:ascii="Calibri"/>
+                <w:lang w:val="nb-NO"/>
+              </w:rPr>
+              <w:t>identifisert</w:t>
+            </w:r>
+            <w:r>
+              <w:rPr>
+                <w:rFonts w:ascii="Calibri"/>
+                <w:spacing w:val="-6"/>
+                <w:lang w:val="nb-NO"/>
+              </w:rPr>
+              <w:t xml:space="preserve"> </w:t>
+            </w:r>
+            <w:r>
+              <w:rPr>
+                <w:rFonts w:ascii="Calibri"/>
+                <w:lang w:val="nb-NO"/>
+              </w:rPr>
+              <w:t>og</w:t>
+            </w:r>
+            <w:r>
+              <w:rPr>
+                <w:rFonts w:ascii="Calibri"/>
+                <w:spacing w:val="-9"/>
+                <w:lang w:val="nb-NO"/>
+              </w:rPr>
+              <w:t xml:space="preserve"> </w:t>
+            </w:r>
+            <w:r>
+              <w:rPr>
+                <w:rFonts w:ascii="Calibri"/>
+                <w:lang w:val="nb-NO"/>
+              </w:rPr>
+              <w:t>adressert</w:t>
+            </w:r>
+          </w:p>
+        </w:tc>
+        <w:tc>
+          <w:tcPr>
+            <w:tcW w:w="3071" w:type="dxa"/>
+            <w:tcBorders>
+              <w:top w:val="single" w:sz="5" w:space="0" w:color="000000"/>
+              <w:left w:val="single" w:sz="5" w:space="0" w:color="000000"/>
+              <w:bottom w:val="single" w:sz="5" w:space="0" w:color="000000"/>
+              <w:right w:val="single" w:sz="5" w:space="0" w:color="000000"/>
+            </w:tcBorders>
+          </w:tcPr>
+          <w:p>
+            <w:pPr>
+              <w:pStyle w:val="TableParagraph"/>
+              <w:spacing w:line="267" w:lineRule="exact"/>
+              <w:ind w:left="1089" w:right="1092"/>
+              <w:jc w:val="center"/>
+              <w:rPr>
+                <w:rFonts w:ascii="Calibri" w:eastAsia="Calibri" w:hAnsi="Calibri" w:cs="Calibri"/>
+              </w:rPr>
+            </w:pPr>
+            <w:r>
+              <w:rPr>
+                <w:rFonts w:ascii="Calibri"/>
+              </w:rPr>
+              <w:t>Peter</w:t>
+            </w:r>
+          </w:p>
+        </w:tc>
+        <w:bookmarkStart w:id="0" w:name="_GoBack"/>
+        <w:bookmarkEnd w:id="0"/>
+      </w:tr>
+      <w:tr>
+        <w:trPr>
+          <w:trHeight w:hRule="exact" w:val="278"/>
+        </w:trPr>
+        <w:tc>
+          <w:tcPr>
+            <w:tcW w:w="3070" w:type="dxa"/>
+            <w:tcBorders>
+              <w:top w:val="single" w:sz="5" w:space="0" w:color="000000"/>
+              <w:left w:val="single" w:sz="5" w:space="0" w:color="000000"/>
+              <w:bottom w:val="single" w:sz="5" w:space="0" w:color="000000"/>
+              <w:right w:val="single" w:sz="5" w:space="0" w:color="000000"/>
+            </w:tcBorders>
+          </w:tcPr>
+          <w:p>
+            <w:pPr>
+              <w:pStyle w:val="TableParagraph"/>
+              <w:spacing w:line="267" w:lineRule="exact"/>
+              <w:ind w:left="749"/>
+              <w:rPr>
+                <w:rFonts w:ascii="Calibri" w:eastAsia="Calibri" w:hAnsi="Calibri" w:cs="Calibri"/>
+              </w:rPr>
+            </w:pPr>
+            <w:proofErr w:type="spellStart"/>
+            <w:r>
+              <w:rPr>
+                <w:rFonts w:ascii="Calibri"/>
+              </w:rPr>
+              <w:t>Brukeropplevelse</w:t>
+            </w:r>
+            <w:proofErr w:type="spellEnd"/>
+          </w:p>
+        </w:tc>
+        <w:tc>
+          <w:tcPr>
+            <w:tcW w:w="3072" w:type="dxa"/>
+            <w:tcBorders>
+              <w:top w:val="single" w:sz="5" w:space="0" w:color="000000"/>
+              <w:left w:val="single" w:sz="5" w:space="0" w:color="000000"/>
+              <w:bottom w:val="single" w:sz="5" w:space="0" w:color="000000"/>
+              <w:right w:val="single" w:sz="5" w:space="0" w:color="000000"/>
+            </w:tcBorders>
+          </w:tcPr>
+          <w:p>
+            <w:pPr>
+              <w:pStyle w:val="TableParagraph"/>
+              <w:spacing w:line="267" w:lineRule="exact"/>
+              <w:ind w:left="279"/>
+              <w:rPr>
+                <w:rFonts w:ascii="Calibri" w:eastAsia="Calibri" w:hAnsi="Calibri" w:cs="Calibri"/>
+              </w:rPr>
+            </w:pPr>
+            <w:proofErr w:type="spellStart"/>
+            <w:r>
+              <w:rPr>
+                <w:rFonts w:ascii="Calibri"/>
+                <w:spacing w:val="-1"/>
+              </w:rPr>
+              <w:t>Forbedret</w:t>
+            </w:r>
+            <w:proofErr w:type="spellEnd"/>
+            <w:r>
+              <w:rPr>
+                <w:rFonts w:ascii="Calibri"/>
+                <w:spacing w:val="-24"/>
+              </w:rPr>
+              <w:t xml:space="preserve"> </w:t>
+            </w:r>
+            <w:proofErr w:type="spellStart"/>
+            <w:r>
+              <w:rPr>
+                <w:rFonts w:ascii="Calibri"/>
+              </w:rPr>
+              <w:t>brukeropplevelse</w:t>
+            </w:r>
+            <w:proofErr w:type="spellEnd"/>
+          </w:p>
+        </w:tc>
+        <w:tc>
+          <w:tcPr>
+            <w:tcW w:w="3071" w:type="dxa"/>
+            <w:tcBorders>
+              <w:top w:val="single" w:sz="5" w:space="0" w:color="000000"/>
+              <w:left w:val="single" w:sz="5" w:space="0" w:color="000000"/>
+              <w:bottom w:val="single" w:sz="5" w:space="0" w:color="000000"/>
+              <w:right w:val="single" w:sz="5" w:space="0" w:color="000000"/>
+            </w:tcBorders>
+          </w:tcPr>
+          <w:p>
+            <w:pPr>
+              <w:pStyle w:val="TableParagraph"/>
+              <w:spacing w:line="267" w:lineRule="exact"/>
+              <w:ind w:left="1090" w:right="1092"/>
+              <w:jc w:val="center"/>
+              <w:rPr>
+                <w:rFonts w:ascii="Calibri" w:eastAsia="Calibri" w:hAnsi="Calibri" w:cs="Calibri"/>
+              </w:rPr>
+            </w:pPr>
+            <w:proofErr w:type="spellStart"/>
+            <w:r>
+              <w:rPr>
+                <w:rFonts w:ascii="Calibri"/>
+              </w:rPr>
+              <w:t>Kristoffer</w:t>
+            </w:r>
+            <w:proofErr w:type="spellEnd"/>
+          </w:p>
+        </w:tc>
+      </w:tr>
+      <w:tr>
+        <w:trPr>
+          <w:trHeight w:hRule="exact" w:val="547"/>
+        </w:trPr>
+        <w:tc>
+          <w:tcPr>
+            <w:tcW w:w="3070" w:type="dxa"/>
+            <w:tcBorders>
+              <w:top w:val="single" w:sz="5" w:space="0" w:color="000000"/>
+              <w:left w:val="single" w:sz="5" w:space="0" w:color="000000"/>
+              <w:bottom w:val="single" w:sz="5" w:space="0" w:color="000000"/>
+              <w:right w:val="single" w:sz="5" w:space="0" w:color="000000"/>
+            </w:tcBorders>
+          </w:tcPr>
+          <w:p>
+            <w:pPr>
+              <w:pStyle w:val="TableParagraph"/>
+              <w:spacing w:line="267" w:lineRule="exact"/>
+              <w:ind w:left="1120" w:right="1121"/>
+              <w:jc w:val="center"/>
+              <w:rPr>
+                <w:rFonts w:ascii="Calibri" w:eastAsia="Calibri" w:hAnsi="Calibri" w:cs="Calibri"/>
+              </w:rPr>
+            </w:pPr>
+            <w:proofErr w:type="spellStart"/>
+            <w:r>
+              <w:rPr>
+                <w:rFonts w:ascii="Calibri"/>
+                <w:spacing w:val="-1"/>
+              </w:rPr>
+              <w:t>Utrulling</w:t>
+            </w:r>
+            <w:proofErr w:type="spellEnd"/>
+          </w:p>
+        </w:tc>
+        <w:tc>
+          <w:tcPr>
+            <w:tcW w:w="3072" w:type="dxa"/>
+            <w:tcBorders>
+              <w:top w:val="single" w:sz="5" w:space="0" w:color="000000"/>
+              <w:left w:val="single" w:sz="5" w:space="0" w:color="000000"/>
+              <w:bottom w:val="single" w:sz="5" w:space="0" w:color="000000"/>
+              <w:right w:val="single" w:sz="5" w:space="0" w:color="000000"/>
+            </w:tcBorders>
+          </w:tcPr>
+          <w:p>
+            <w:pPr>
+              <w:pStyle w:val="TableParagraph"/>
+              <w:ind w:left="524" w:hanging="157"/>
+              <w:rPr>
+                <w:rFonts w:ascii="Calibri" w:eastAsia="Calibri" w:hAnsi="Calibri" w:cs="Calibri"/>
+                <w:lang w:val="nb-NO"/>
+              </w:rPr>
+            </w:pPr>
+            <w:r>
+              <w:rPr>
+                <w:rFonts w:ascii="Calibri" w:hAnsi="Calibri"/>
+                <w:lang w:val="nb-NO"/>
+              </w:rPr>
+              <w:t>Problemfri</w:t>
+            </w:r>
+            <w:r>
+              <w:rPr>
+                <w:rFonts w:ascii="Calibri" w:hAnsi="Calibri"/>
+                <w:spacing w:val="-13"/>
+                <w:lang w:val="nb-NO"/>
+              </w:rPr>
+              <w:t xml:space="preserve"> </w:t>
+            </w:r>
+            <w:r>
+              <w:rPr>
+                <w:rFonts w:ascii="Calibri" w:hAnsi="Calibri"/>
+                <w:lang w:val="nb-NO"/>
+              </w:rPr>
+              <w:t>distribusjon</w:t>
+            </w:r>
+            <w:r>
+              <w:rPr>
+                <w:rFonts w:ascii="Calibri" w:hAnsi="Calibri"/>
+                <w:spacing w:val="-12"/>
+                <w:lang w:val="nb-NO"/>
+              </w:rPr>
+              <w:t xml:space="preserve"> </w:t>
+            </w:r>
+            <w:r>
+              <w:rPr>
+                <w:rFonts w:ascii="Calibri" w:hAnsi="Calibri"/>
+                <w:lang w:val="nb-NO"/>
+              </w:rPr>
+              <w:t>og</w:t>
+            </w:r>
+            <w:r>
+              <w:rPr>
+                <w:rFonts w:ascii="Calibri" w:hAnsi="Calibri"/>
+                <w:spacing w:val="21"/>
+                <w:w w:val="99"/>
+                <w:lang w:val="nb-NO"/>
+              </w:rPr>
+              <w:t xml:space="preserve"> </w:t>
+            </w:r>
+            <w:r>
+              <w:rPr>
+                <w:rFonts w:ascii="Calibri" w:hAnsi="Calibri"/>
+                <w:spacing w:val="-1"/>
+                <w:lang w:val="nb-NO"/>
+              </w:rPr>
+              <w:t>pågående</w:t>
+            </w:r>
+            <w:r>
+              <w:rPr>
+                <w:rFonts w:ascii="Calibri" w:hAnsi="Calibri"/>
+                <w:spacing w:val="-19"/>
+                <w:lang w:val="nb-NO"/>
+              </w:rPr>
+              <w:t xml:space="preserve"> </w:t>
+            </w:r>
+            <w:r>
+              <w:rPr>
+                <w:rFonts w:ascii="Calibri" w:hAnsi="Calibri"/>
+                <w:lang w:val="nb-NO"/>
+              </w:rPr>
+              <w:t>operasjoner</w:t>
+            </w:r>
+          </w:p>
+        </w:tc>
+        <w:tc>
+          <w:tcPr>
+            <w:tcW w:w="3071" w:type="dxa"/>
+            <w:tcBorders>
+              <w:top w:val="single" w:sz="5" w:space="0" w:color="000000"/>
+              <w:left w:val="single" w:sz="5" w:space="0" w:color="000000"/>
+              <w:bottom w:val="single" w:sz="5" w:space="0" w:color="000000"/>
+              <w:right w:val="single" w:sz="5" w:space="0" w:color="000000"/>
+            </w:tcBorders>
+          </w:tcPr>
+          <w:p>
+            <w:pPr>
+              <w:pStyle w:val="TableParagraph"/>
+              <w:spacing w:line="267" w:lineRule="exact"/>
+              <w:ind w:left="1089" w:right="1092"/>
+              <w:jc w:val="center"/>
+              <w:rPr>
+                <w:rFonts w:ascii="Calibri" w:eastAsia="Calibri" w:hAnsi="Calibri" w:cs="Calibri"/>
+              </w:rPr>
+            </w:pPr>
+            <w:r>
+              <w:rPr>
+                <w:rFonts w:ascii="Calibri"/>
+              </w:rPr>
+              <w:t>Peter</w:t>
+            </w:r>
+          </w:p>
+        </w:tc>
+      </w:tr>
+    </w:tbl>
+    <w:p>
+      <w:pPr>
+        <w:pStyle w:val="Brdtekst"/>
+        <w:rPr>
+          <w:lang w:val="nb-NO"/>
+        </w:rPr>
+      </w:pPr>
     </w:p>
     <w:p>
       <w:pPr>
@@ -4400,6 +5503,7 @@
           <w:spacing w:val="-2"/>
           <w:u w:val="thick" w:color="000000"/>
         </w:rPr>
+        <w:lastRenderedPageBreak/>
         <w:t>P</w:t>
       </w:r>
       <w:r>
@@ -6289,13 +7393,7 @@
         <w:rPr>
           <w:lang w:val="nb-NO"/>
         </w:rPr>
-        <w:t xml:space="preserve">til </w:t>
-      </w:r>
-      <w:r>
-        <w:rPr>
-          <w:lang w:val="nb-NO"/>
-        </w:rPr>
-        <w:t>prosjektmøt</w:t>
+        <w:t>til prosjektmøt</w:t>
       </w:r>
       <w:r>
         <w:rPr>
@@ -7111,15 +8209,7 @@
           <w:spacing w:val="-1"/>
           <w:lang w:val="nb-NO"/>
         </w:rPr>
-        <w:t xml:space="preserve"> </w:t>
-      </w:r>
-      <w:r>
-        <w:rPr>
-          <w:rFonts w:cs="Times New Roman"/>
-          <w:spacing w:val="-1"/>
-          <w:lang w:val="nb-NO"/>
-        </w:rPr>
-        <w:t>a</w:t>
+        <w:t xml:space="preserve"> a</w:t>
       </w:r>
       <w:r>
         <w:rPr>
@@ -9338,14 +10428,7 @@
           <w:spacing w:val="-1"/>
           <w:lang w:val="nb-NO"/>
         </w:rPr>
-        <w:t>r</w:t>
-      </w:r>
-      <w:r>
-        <w:rPr>
-          <w:spacing w:val="-1"/>
-          <w:lang w:val="nb-NO"/>
-        </w:rPr>
-        <w:t>e</w:t>
+        <w:t>re</w:t>
       </w:r>
       <w:r>
         <w:rPr>
@@ -12532,13 +13615,7 @@
         <w:rPr>
           <w:lang w:val="nb-NO"/>
         </w:rPr>
-        <w:t xml:space="preserve">rt </w:t>
-      </w:r>
-      <w:r>
-        <w:rPr>
-          <w:lang w:val="nb-NO"/>
-        </w:rPr>
-        <w:t>møte</w:t>
+        <w:t>rt møte</w:t>
       </w:r>
       <w:r>
         <w:rPr>

</xml_diff>